<commit_message>
Documento a la mitad
</commit_message>
<xml_diff>
--- a/Documento.docx
+++ b/Documento.docx
@@ -240,7 +240,9 @@
               <w:tab w:val="right" w:leader="dot" w:pos="8828"/>
             </w:tabs>
             <w:rPr>
+              <w:rFonts w:eastAsiaTheme="minorEastAsia"/>
               <w:noProof/>
+              <w:lang w:eastAsia="es-CR"/>
             </w:rPr>
           </w:pPr>
           <w:r>
@@ -267,13 +269,13 @@
             </w:rPr>
             <w:fldChar w:fldCharType="separate"/>
           </w:r>
-          <w:hyperlink w:anchor="_Toc525127152" w:history="1">
+          <w:hyperlink w:anchor="_Toc525131446" w:history="1">
             <w:r>
               <w:rPr>
                 <w:rStyle w:val="Hipervnculo"/>
                 <w:noProof/>
               </w:rPr>
-              <w:t>Gramatica</w:t>
+              <w:t>Gramática</w:t>
             </w:r>
             <w:r>
               <w:rPr>
@@ -294,7 +296,7 @@
                 <w:noProof/>
                 <w:webHidden/>
               </w:rPr>
-              <w:instrText xml:space="preserve"> PAGEREF _Toc525127152 \h </w:instrText>
+              <w:instrText xml:space="preserve"> PAGEREF _Toc525131446 \h </w:instrText>
             </w:r>
             <w:r>
               <w:rPr>
@@ -315,6 +317,424 @@
                 <w:webHidden/>
               </w:rPr>
               <w:t>2</w:t>
+            </w:r>
+            <w:r>
+              <w:rPr>
+                <w:noProof/>
+                <w:webHidden/>
+              </w:rPr>
+              <w:fldChar w:fldCharType="end"/>
+            </w:r>
+          </w:hyperlink>
+        </w:p>
+        <w:p>
+          <w:pPr>
+            <w:pStyle w:val="TDC2"/>
+            <w:tabs>
+              <w:tab w:val="right" w:leader="dot" w:pos="8828"/>
+            </w:tabs>
+            <w:rPr>
+              <w:rFonts w:eastAsiaTheme="minorEastAsia"/>
+              <w:noProof/>
+              <w:lang w:eastAsia="es-CR"/>
+            </w:rPr>
+          </w:pPr>
+          <w:hyperlink w:anchor="_Toc525131447" w:history="1">
+            <w:r>
+              <w:rPr>
+                <w:rStyle w:val="Hipervnculo"/>
+                <w:noProof/>
+              </w:rPr>
+              <w:t>Explicación</w:t>
+            </w:r>
+            <w:r>
+              <w:rPr>
+                <w:noProof/>
+                <w:webHidden/>
+              </w:rPr>
+              <w:tab/>
+            </w:r>
+            <w:r>
+              <w:rPr>
+                <w:noProof/>
+                <w:webHidden/>
+              </w:rPr>
+              <w:fldChar w:fldCharType="begin"/>
+            </w:r>
+            <w:r>
+              <w:rPr>
+                <w:noProof/>
+                <w:webHidden/>
+              </w:rPr>
+              <w:instrText xml:space="preserve"> PAGEREF _Toc525131447 \h </w:instrText>
+            </w:r>
+            <w:r>
+              <w:rPr>
+                <w:noProof/>
+                <w:webHidden/>
+              </w:rPr>
+            </w:r>
+            <w:r>
+              <w:rPr>
+                <w:noProof/>
+                <w:webHidden/>
+              </w:rPr>
+              <w:fldChar w:fldCharType="separate"/>
+            </w:r>
+            <w:r>
+              <w:rPr>
+                <w:noProof/>
+                <w:webHidden/>
+              </w:rPr>
+              <w:t>2</w:t>
+            </w:r>
+            <w:r>
+              <w:rPr>
+                <w:noProof/>
+                <w:webHidden/>
+              </w:rPr>
+              <w:fldChar w:fldCharType="end"/>
+            </w:r>
+          </w:hyperlink>
+        </w:p>
+        <w:p>
+          <w:pPr>
+            <w:pStyle w:val="TDC2"/>
+            <w:tabs>
+              <w:tab w:val="right" w:leader="dot" w:pos="8828"/>
+            </w:tabs>
+            <w:rPr>
+              <w:rFonts w:eastAsiaTheme="minorEastAsia"/>
+              <w:noProof/>
+              <w:lang w:eastAsia="es-CR"/>
+            </w:rPr>
+          </w:pPr>
+          <w:hyperlink w:anchor="_Toc525131448" w:history="1">
+            <w:r>
+              <w:rPr>
+                <w:rStyle w:val="Hipervnculo"/>
+                <w:noProof/>
+              </w:rPr>
+              <w:t>Ejemplo</w:t>
+            </w:r>
+            <w:r>
+              <w:rPr>
+                <w:noProof/>
+                <w:webHidden/>
+              </w:rPr>
+              <w:tab/>
+            </w:r>
+            <w:r>
+              <w:rPr>
+                <w:noProof/>
+                <w:webHidden/>
+              </w:rPr>
+              <w:fldChar w:fldCharType="begin"/>
+            </w:r>
+            <w:r>
+              <w:rPr>
+                <w:noProof/>
+                <w:webHidden/>
+              </w:rPr>
+              <w:instrText xml:space="preserve"> PAGEREF _Toc525131448 \h </w:instrText>
+            </w:r>
+            <w:r>
+              <w:rPr>
+                <w:noProof/>
+                <w:webHidden/>
+              </w:rPr>
+            </w:r>
+            <w:r>
+              <w:rPr>
+                <w:noProof/>
+                <w:webHidden/>
+              </w:rPr>
+              <w:fldChar w:fldCharType="separate"/>
+            </w:r>
+            <w:r>
+              <w:rPr>
+                <w:noProof/>
+                <w:webHidden/>
+              </w:rPr>
+              <w:t>2</w:t>
+            </w:r>
+            <w:r>
+              <w:rPr>
+                <w:noProof/>
+                <w:webHidden/>
+              </w:rPr>
+              <w:fldChar w:fldCharType="end"/>
+            </w:r>
+          </w:hyperlink>
+        </w:p>
+        <w:p>
+          <w:pPr>
+            <w:pStyle w:val="TDC2"/>
+            <w:tabs>
+              <w:tab w:val="right" w:leader="dot" w:pos="8828"/>
+            </w:tabs>
+            <w:rPr>
+              <w:rFonts w:eastAsiaTheme="minorEastAsia"/>
+              <w:noProof/>
+              <w:lang w:eastAsia="es-CR"/>
+            </w:rPr>
+          </w:pPr>
+          <w:hyperlink w:anchor="_Toc525131449" w:history="1">
+            <w:r>
+              <w:rPr>
+                <w:rStyle w:val="Hipervnculo"/>
+                <w:noProof/>
+              </w:rPr>
+              <w:t>Expresiones regulares</w:t>
+            </w:r>
+            <w:r>
+              <w:rPr>
+                <w:noProof/>
+                <w:webHidden/>
+              </w:rPr>
+              <w:tab/>
+            </w:r>
+            <w:r>
+              <w:rPr>
+                <w:noProof/>
+                <w:webHidden/>
+              </w:rPr>
+              <w:fldChar w:fldCharType="begin"/>
+            </w:r>
+            <w:r>
+              <w:rPr>
+                <w:noProof/>
+                <w:webHidden/>
+              </w:rPr>
+              <w:instrText xml:space="preserve"> PAGEREF _Toc525131449 \h </w:instrText>
+            </w:r>
+            <w:r>
+              <w:rPr>
+                <w:noProof/>
+                <w:webHidden/>
+              </w:rPr>
+            </w:r>
+            <w:r>
+              <w:rPr>
+                <w:noProof/>
+                <w:webHidden/>
+              </w:rPr>
+              <w:fldChar w:fldCharType="separate"/>
+            </w:r>
+            <w:r>
+              <w:rPr>
+                <w:noProof/>
+                <w:webHidden/>
+              </w:rPr>
+              <w:t>2</w:t>
+            </w:r>
+            <w:r>
+              <w:rPr>
+                <w:noProof/>
+                <w:webHidden/>
+              </w:rPr>
+              <w:fldChar w:fldCharType="end"/>
+            </w:r>
+          </w:hyperlink>
+        </w:p>
+        <w:p>
+          <w:pPr>
+            <w:pStyle w:val="TDC1"/>
+            <w:tabs>
+              <w:tab w:val="right" w:leader="dot" w:pos="8828"/>
+            </w:tabs>
+            <w:rPr>
+              <w:rFonts w:eastAsiaTheme="minorEastAsia"/>
+              <w:noProof/>
+              <w:lang w:eastAsia="es-CR"/>
+            </w:rPr>
+          </w:pPr>
+          <w:hyperlink w:anchor="_Toc525131450" w:history="1">
+            <w:r>
+              <w:rPr>
+                <w:rStyle w:val="Hipervnculo"/>
+                <w:noProof/>
+              </w:rPr>
+              <w:t>Plan de pruebas</w:t>
+            </w:r>
+            <w:r>
+              <w:rPr>
+                <w:noProof/>
+                <w:webHidden/>
+              </w:rPr>
+              <w:tab/>
+            </w:r>
+            <w:r>
+              <w:rPr>
+                <w:noProof/>
+                <w:webHidden/>
+              </w:rPr>
+              <w:fldChar w:fldCharType="begin"/>
+            </w:r>
+            <w:r>
+              <w:rPr>
+                <w:noProof/>
+                <w:webHidden/>
+              </w:rPr>
+              <w:instrText xml:space="preserve"> PAGEREF _Toc525131450 \h </w:instrText>
+            </w:r>
+            <w:r>
+              <w:rPr>
+                <w:noProof/>
+                <w:webHidden/>
+              </w:rPr>
+            </w:r>
+            <w:r>
+              <w:rPr>
+                <w:noProof/>
+                <w:webHidden/>
+              </w:rPr>
+              <w:fldChar w:fldCharType="separate"/>
+            </w:r>
+            <w:r>
+              <w:rPr>
+                <w:noProof/>
+                <w:webHidden/>
+              </w:rPr>
+              <w:t>3</w:t>
+            </w:r>
+            <w:r>
+              <w:rPr>
+                <w:noProof/>
+                <w:webHidden/>
+              </w:rPr>
+              <w:fldChar w:fldCharType="end"/>
+            </w:r>
+          </w:hyperlink>
+        </w:p>
+        <w:p>
+          <w:pPr>
+            <w:pStyle w:val="TDC2"/>
+            <w:tabs>
+              <w:tab w:val="right" w:leader="dot" w:pos="8828"/>
+            </w:tabs>
+            <w:rPr>
+              <w:rFonts w:eastAsiaTheme="minorEastAsia"/>
+              <w:noProof/>
+              <w:lang w:eastAsia="es-CR"/>
+            </w:rPr>
+          </w:pPr>
+          <w:hyperlink w:anchor="_Toc525131451" w:history="1">
+            <w:r>
+              <w:rPr>
+                <w:rStyle w:val="Hipervnculo"/>
+                <w:noProof/>
+              </w:rPr>
+              <w:t>Tabla</w:t>
+            </w:r>
+            <w:r>
+              <w:rPr>
+                <w:noProof/>
+                <w:webHidden/>
+              </w:rPr>
+              <w:tab/>
+            </w:r>
+            <w:r>
+              <w:rPr>
+                <w:noProof/>
+                <w:webHidden/>
+              </w:rPr>
+              <w:fldChar w:fldCharType="begin"/>
+            </w:r>
+            <w:r>
+              <w:rPr>
+                <w:noProof/>
+                <w:webHidden/>
+              </w:rPr>
+              <w:instrText xml:space="preserve"> PAGEREF _Toc525131451 \h </w:instrText>
+            </w:r>
+            <w:r>
+              <w:rPr>
+                <w:noProof/>
+                <w:webHidden/>
+              </w:rPr>
+            </w:r>
+            <w:r>
+              <w:rPr>
+                <w:noProof/>
+                <w:webHidden/>
+              </w:rPr>
+              <w:fldChar w:fldCharType="separate"/>
+            </w:r>
+            <w:r>
+              <w:rPr>
+                <w:noProof/>
+                <w:webHidden/>
+              </w:rPr>
+              <w:t>4</w:t>
+            </w:r>
+            <w:r>
+              <w:rPr>
+                <w:noProof/>
+                <w:webHidden/>
+              </w:rPr>
+              <w:fldChar w:fldCharType="end"/>
+            </w:r>
+          </w:hyperlink>
+        </w:p>
+        <w:p>
+          <w:pPr>
+            <w:pStyle w:val="TDC3"/>
+            <w:tabs>
+              <w:tab w:val="right" w:leader="dot" w:pos="8828"/>
+            </w:tabs>
+            <w:rPr>
+              <w:noProof/>
+            </w:rPr>
+          </w:pPr>
+          <w:hyperlink w:anchor="_Toc525131452" w:history="1">
+            <w:r>
+              <w:rPr>
+                <w:rStyle w:val="Hipervnculo"/>
+                <w:noProof/>
+              </w:rPr>
+              <w:t>Clase tabla</w:t>
+            </w:r>
+            <w:r>
+              <w:rPr>
+                <w:noProof/>
+                <w:webHidden/>
+              </w:rPr>
+              <w:tab/>
+            </w:r>
+            <w:r>
+              <w:rPr>
+                <w:noProof/>
+                <w:webHidden/>
+              </w:rPr>
+              <w:fldChar w:fldCharType="begin"/>
+            </w:r>
+            <w:r>
+              <w:rPr>
+                <w:noProof/>
+                <w:webHidden/>
+              </w:rPr>
+              <w:instrText xml:space="preserve"> PAGEREF _Toc525131452 \h </w:instrText>
+            </w:r>
+            <w:r>
+              <w:rPr>
+                <w:noProof/>
+                <w:webHidden/>
+              </w:rPr>
+            </w:r>
+            <w:r>
+              <w:rPr>
+                <w:noProof/>
+                <w:webHidden/>
+              </w:rPr>
+              <w:fldChar w:fldCharType="separate"/>
+            </w:r>
+            <w:r>
+              <w:rPr>
+                <w:noProof/>
+                <w:webHidden/>
+              </w:rPr>
+              <w:t>4</w:t>
             </w:r>
             <w:r>
               <w:rPr>
@@ -355,9 +775,11 @@
       <w:pPr>
         <w:pStyle w:val="Ttulo1"/>
       </w:pPr>
+      <w:bookmarkStart w:id="0" w:name="_Toc525131446"/>
       <w:r>
         <w:t>Gramática</w:t>
       </w:r>
+      <w:bookmarkEnd w:id="0"/>
     </w:p>
     <w:p>
       <w:pPr>
@@ -370,8 +792,13 @@
       <w:pPr>
         <w:pStyle w:val="Ttulo2"/>
       </w:pPr>
-      <w:r>
-        <w:t xml:space="preserve">Explicación </w:t>
+      <w:bookmarkStart w:id="1" w:name="_Toc525131447"/>
+      <w:r>
+        <w:t>Explicación</w:t>
+      </w:r>
+      <w:bookmarkEnd w:id="1"/>
+      <w:r>
+        <w:t xml:space="preserve"> </w:t>
       </w:r>
     </w:p>
     <w:p>
@@ -418,12 +845,14 @@
           <w:sz w:val="24"/>
         </w:rPr>
       </w:pPr>
+      <w:bookmarkStart w:id="2" w:name="_Toc525131448"/>
       <w:r>
         <w:rPr>
           <w:rStyle w:val="Ttulo2Car"/>
         </w:rPr>
         <w:t>Ejemplo</w:t>
       </w:r>
+      <w:bookmarkEnd w:id="2"/>
     </w:p>
     <w:p>
       <w:pPr>
@@ -548,9 +977,11 @@
       <w:pPr>
         <w:pStyle w:val="Ttulo2"/>
       </w:pPr>
+      <w:bookmarkStart w:id="3" w:name="_Toc525131449"/>
       <w:r>
         <w:t>Expresiones regulares</w:t>
       </w:r>
+      <w:bookmarkEnd w:id="3"/>
     </w:p>
     <w:p>
       <w:pPr>
@@ -579,6 +1010,7 @@
               <w:rFonts w:ascii="Cambria Math" w:hAnsi="Cambria Math" w:cs="Calibri"/>
               <w:sz w:val="24"/>
             </w:rPr>
+            <w:lastRenderedPageBreak/>
             <m:t>∀L,L∈A=</m:t>
           </m:r>
           <m:d>
@@ -735,10 +1167,18 @@
                   <w:sz w:val="24"/>
                   <w:u w:val="single"/>
                 </w:rPr>
-                <m:t>L,</m:t>
+                <m:t>L</m:t>
               </m:r>
             </m:e>
           </m:nary>
+          <m:r>
+            <w:rPr>
+              <w:rFonts w:ascii="Cambria Math" w:hAnsi="Cambria Math" w:cs="Calibri"/>
+              <w:sz w:val="24"/>
+              <w:u w:val="single"/>
+            </w:rPr>
+            <m:t>,</m:t>
+          </m:r>
         </m:oMath>
       </m:oMathPara>
     </w:p>
@@ -756,9 +1196,9 @@
         </w:rPr>
         <w:drawing>
           <wp:inline distT="0" distB="0" distL="0" distR="0">
-            <wp:extent cx="5608320" cy="3429000"/>
-            <wp:effectExtent l="0" t="0" r="0" b="0"/>
-            <wp:docPr id="1" name="Imagen 1"/>
+            <wp:extent cx="5608320" cy="3368040"/>
+            <wp:effectExtent l="0" t="0" r="0" b="3810"/>
+            <wp:docPr id="2" name="Imagen 2"/>
             <wp:cNvGraphicFramePr>
               <a:graphicFrameLocks xmlns:a="http://schemas.openxmlformats.org/drawingml/2006/main" noChangeAspect="1"/>
             </wp:cNvGraphicFramePr>
@@ -766,13 +1206,13 @@
               <a:graphicData uri="http://schemas.openxmlformats.org/drawingml/2006/picture">
                 <pic:pic xmlns:pic="http://schemas.openxmlformats.org/drawingml/2006/picture">
                   <pic:nvPicPr>
-                    <pic:cNvPr id="0" name="Picture 1"/>
+                    <pic:cNvPr id="0" name="Picture 2"/>
                     <pic:cNvPicPr>
                       <a:picLocks noChangeAspect="1" noChangeArrowheads="1"/>
                     </pic:cNvPicPr>
                   </pic:nvPicPr>
                   <pic:blipFill>
-                    <a:blip r:embed="rId5">
+                    <a:blip r:embed="rId6">
                       <a:extLst>
                         <a:ext uri="{28A0092B-C50C-407E-A947-70E740481C1C}">
                           <a14:useLocalDpi xmlns:a14="http://schemas.microsoft.com/office/drawing/2010/main" val="0"/>
@@ -787,7 +1227,7 @@
                   <pic:spPr bwMode="auto">
                     <a:xfrm>
                       <a:off x="0" y="0"/>
-                      <a:ext cx="5608320" cy="3429000"/>
+                      <a:ext cx="5608320" cy="3368040"/>
                     </a:xfrm>
                     <a:prstGeom prst="rect">
                       <a:avLst/>
@@ -841,60 +1281,1525 @@
       <w:pPr>
         <w:pStyle w:val="Ttulo1"/>
       </w:pPr>
-      <w:r>
-        <w:t xml:space="preserve">Plan de pruebas </w:t>
-      </w:r>
-    </w:p>
-    <w:p>
-      <w:pPr>
-        <w:rPr>
-          <w:sz w:val="24"/>
-        </w:rPr>
-      </w:pPr>
-    </w:p>
-    <w:p>
-      <w:pPr>
-        <w:rPr>
-          <w:sz w:val="24"/>
-        </w:rPr>
-      </w:pPr>
-      <w:bookmarkStart w:id="0" w:name="_GoBack"/>
-      <w:bookmarkEnd w:id="0"/>
-    </w:p>
-    <w:p>
-      <w:pPr>
-        <w:rPr>
-          <w:sz w:val="24"/>
-        </w:rPr>
-      </w:pPr>
-    </w:p>
-    <w:p>
-      <w:pPr>
-        <w:rPr>
-          <w:sz w:val="24"/>
-        </w:rPr>
-      </w:pPr>
-    </w:p>
-    <w:p>
-      <w:pPr>
-        <w:rPr>
-          <w:sz w:val="24"/>
-        </w:rPr>
-      </w:pPr>
-    </w:p>
-    <w:p>
-      <w:pPr>
-        <w:rPr>
-          <w:sz w:val="24"/>
-        </w:rPr>
-      </w:pPr>
-    </w:p>
-    <w:p>
-      <w:pPr>
-        <w:rPr>
-          <w:sz w:val="24"/>
-        </w:rPr>
-      </w:pPr>
+      <w:bookmarkStart w:id="4" w:name="_Toc525131450"/>
+      <w:r>
+        <w:t>Plan de pruebas</w:t>
+      </w:r>
+      <w:bookmarkEnd w:id="4"/>
+      <w:r>
+        <w:t xml:space="preserve"> </w:t>
+      </w:r>
+    </w:p>
+    <w:p>
+      <w:pPr>
+        <w:rPr>
+          <w:sz w:val="24"/>
+        </w:rPr>
+      </w:pPr>
+    </w:p>
+    <w:p>
+      <w:pPr>
+        <w:rPr>
+          <w:sz w:val="24"/>
+        </w:rPr>
+      </w:pPr>
+    </w:p>
+    <w:p>
+      <w:pPr>
+        <w:rPr>
+          <w:sz w:val="24"/>
+        </w:rPr>
+      </w:pPr>
+    </w:p>
+    <w:p>
+      <w:pPr>
+        <w:rPr>
+          <w:sz w:val="24"/>
+        </w:rPr>
+      </w:pPr>
+    </w:p>
+    <w:p>
+      <w:pPr>
+        <w:rPr>
+          <w:sz w:val="24"/>
+        </w:rPr>
+      </w:pPr>
+    </w:p>
+    <w:p>
+      <w:pPr>
+        <w:pStyle w:val="Ttulo2"/>
+      </w:pPr>
+      <w:bookmarkStart w:id="5" w:name="_Toc525131451"/>
+      <w:r>
+        <w:t>Tabla</w:t>
+      </w:r>
+      <w:bookmarkEnd w:id="5"/>
+    </w:p>
+    <w:p>
+      <w:pPr>
+        <w:pStyle w:val="Ttulo3"/>
+      </w:pPr>
+      <w:bookmarkStart w:id="6" w:name="_Toc525131452"/>
+      <w:r>
+        <w:t>Clase tabla</w:t>
+      </w:r>
+      <w:bookmarkEnd w:id="6"/>
+    </w:p>
+    <w:p>
+      <w:pPr>
+        <w:pStyle w:val="Default"/>
+      </w:pPr>
+    </w:p>
+    <w:p>
+      <w:pPr>
+        <w:pStyle w:val="Ttulo4"/>
+      </w:pPr>
+      <w:proofErr w:type="gramStart"/>
+      <w:r>
+        <w:t>CalcularDistancia(</w:t>
+      </w:r>
+      <w:proofErr w:type="gramEnd"/>
+      <w:r>
+        <w:t>)</w:t>
+      </w:r>
+    </w:p>
+    <w:p/>
+    <w:p>
+      <w:pPr>
+        <w:pStyle w:val="Ttulo5"/>
+      </w:pPr>
+      <w:r>
+        <w:t>a.</w:t>
+      </w:r>
+      <w:r>
+        <w:t xml:space="preserve"> Una</w:t>
+      </w:r>
+      <w:r>
+        <w:t xml:space="preserve"> descripción del universo de entradas </w:t>
+      </w:r>
+    </w:p>
+    <w:p>
+      <w:pPr>
+        <w:pStyle w:val="Default"/>
+        <w:spacing w:after="39"/>
+        <w:rPr>
+          <w:sz w:val="20"/>
+          <w:szCs w:val="20"/>
+        </w:rPr>
+      </w:pPr>
+    </w:p>
+    <w:p>
+      <w:pPr>
+        <w:pStyle w:val="Default"/>
+        <w:spacing w:after="39"/>
+        <w:rPr>
+          <w:sz w:val="20"/>
+          <w:szCs w:val="20"/>
+        </w:rPr>
+      </w:pPr>
+      <w:r>
+        <w:rPr>
+          <w:sz w:val="20"/>
+          <w:szCs w:val="20"/>
+        </w:rPr>
+        <w:t xml:space="preserve">La entrada de este módulo va a ser las posiciones </w:t>
+      </w:r>
+      <w:proofErr w:type="gramStart"/>
+      <w:r>
+        <w:rPr>
+          <w:sz w:val="20"/>
+          <w:szCs w:val="20"/>
+        </w:rPr>
+        <w:t>i,j</w:t>
+      </w:r>
+      <w:proofErr w:type="gramEnd"/>
+      <w:r>
+        <w:rPr>
+          <w:sz w:val="20"/>
+          <w:szCs w:val="20"/>
+        </w:rPr>
+        <w:t xml:space="preserve"> dentro de la tabla a la cual se le quiere buscar un color igual al contenido y otras posiciones i,j de la tabla meta a la que se quiere llegar, para así buscar el color igual a el más cercano.</w:t>
+      </w:r>
+      <w:r>
+        <w:rPr>
+          <w:sz w:val="20"/>
+          <w:szCs w:val="20"/>
+        </w:rPr>
+        <w:t xml:space="preserve"> Se mide por filas y columnas, entonces se toman las coordenadas actuales, las meta y se restan, a la diferencia se le aplica el valor absoluto. En caso de que la segunda entrada, o sea la j, sea tres, se cambia por un 1.</w:t>
+      </w:r>
+    </w:p>
+    <w:p>
+      <w:pPr>
+        <w:pStyle w:val="Default"/>
+        <w:spacing w:after="39"/>
+        <w:rPr>
+          <w:sz w:val="20"/>
+          <w:szCs w:val="20"/>
+        </w:rPr>
+      </w:pPr>
+    </w:p>
+    <w:p>
+      <w:pPr>
+        <w:pStyle w:val="Ttulo5"/>
+      </w:pPr>
+      <w:r>
+        <w:t xml:space="preserve">b. los casos mínimos, máximos (si los hubiere), típicos, excepcionales </w:t>
+      </w:r>
+    </w:p>
+    <w:p>
+      <w:pPr>
+        <w:pStyle w:val="Default"/>
+        <w:spacing w:after="39"/>
+        <w:rPr>
+          <w:sz w:val="20"/>
+          <w:szCs w:val="20"/>
+        </w:rPr>
+      </w:pPr>
+    </w:p>
+    <w:p>
+      <w:pPr>
+        <w:pStyle w:val="Default"/>
+        <w:spacing w:after="39"/>
+        <w:rPr>
+          <w:sz w:val="20"/>
+          <w:szCs w:val="20"/>
+        </w:rPr>
+      </w:pPr>
+      <w:r>
+        <w:rPr>
+          <w:sz w:val="20"/>
+          <w:szCs w:val="20"/>
+        </w:rPr>
+        <w:t>El caso mínimo que se puede insertar es el (1,0) y el máximo seria (4,3)</w:t>
+      </w:r>
+    </w:p>
+    <w:p>
+      <w:pPr>
+        <w:pStyle w:val="Default"/>
+        <w:spacing w:after="39"/>
+        <w:rPr>
+          <w:sz w:val="20"/>
+          <w:szCs w:val="20"/>
+        </w:rPr>
+      </w:pPr>
+    </w:p>
+    <w:p>
+      <w:pPr>
+        <w:pStyle w:val="Ttulo5"/>
+      </w:pPr>
+      <w:r>
+        <w:t xml:space="preserve">c. entradas no pertenecientes al universo (que el módulo debe detectar y rechazar) </w:t>
+      </w:r>
+    </w:p>
+    <w:p>
+      <w:pPr>
+        <w:pStyle w:val="Default"/>
+        <w:spacing w:after="39"/>
+        <w:rPr>
+          <w:sz w:val="20"/>
+          <w:szCs w:val="20"/>
+        </w:rPr>
+      </w:pPr>
+    </w:p>
+    <w:p>
+      <w:pPr>
+        <w:pStyle w:val="Default"/>
+        <w:spacing w:after="39"/>
+        <w:rPr>
+          <w:sz w:val="20"/>
+          <w:szCs w:val="20"/>
+        </w:rPr>
+      </w:pPr>
+      <w:r>
+        <w:rPr>
+          <w:sz w:val="20"/>
+          <w:szCs w:val="20"/>
+        </w:rPr>
+        <w:t>cualquiera en que la primera entrada de la tupla fuere (1 &lt; i &lt; 4, 0 &lt; j &lt; 3)</w:t>
+      </w:r>
+      <w:r>
+        <w:rPr>
+          <w:sz w:val="20"/>
+          <w:szCs w:val="20"/>
+        </w:rPr>
+        <w:t>.</w:t>
+      </w:r>
+      <w:r>
+        <w:rPr>
+          <w:sz w:val="20"/>
+          <w:szCs w:val="20"/>
+        </w:rPr>
+        <w:t xml:space="preserve"> No hay típicos ni excepcionales.</w:t>
+      </w:r>
+    </w:p>
+    <w:p>
+      <w:pPr>
+        <w:pStyle w:val="Default"/>
+        <w:spacing w:after="39"/>
+        <w:rPr>
+          <w:sz w:val="20"/>
+          <w:szCs w:val="20"/>
+        </w:rPr>
+      </w:pPr>
+    </w:p>
+    <w:p>
+      <w:pPr>
+        <w:pStyle w:val="Ttulo5"/>
+      </w:pPr>
+      <w:r>
+        <w:t xml:space="preserve">d. las pruebas, esto es, los ejemplos de cada caso con sus correspondientes resultados. </w:t>
+      </w:r>
+    </w:p>
+    <w:p>
+      <w:pPr>
+        <w:pStyle w:val="Default"/>
+        <w:rPr>
+          <w:sz w:val="20"/>
+          <w:szCs w:val="20"/>
+        </w:rPr>
+      </w:pPr>
+    </w:p>
+    <w:p>
+      <w:pPr>
+        <w:rPr>
+          <w:sz w:val="24"/>
+        </w:rPr>
+      </w:pPr>
+      <w:r>
+        <w:rPr>
+          <w:sz w:val="24"/>
+        </w:rPr>
+        <w:t>En esta depende de la posición actual de la tabla que ser está usando y la tabla meta.</w:t>
+      </w:r>
+    </w:p>
+    <w:p>
+      <w:pPr>
+        <w:rPr>
+          <w:sz w:val="24"/>
+        </w:rPr>
+      </w:pPr>
+      <w:r>
+        <w:rPr>
+          <w:sz w:val="24"/>
+        </w:rPr>
+        <w:t>(1,2</w:t>
+      </w:r>
+      <w:proofErr w:type="gramStart"/>
+      <w:r>
+        <w:rPr>
+          <w:sz w:val="24"/>
+        </w:rPr>
+        <w:t>) ,</w:t>
+      </w:r>
+      <w:proofErr w:type="gramEnd"/>
+      <w:r>
+        <w:rPr>
+          <w:sz w:val="24"/>
+        </w:rPr>
+        <w:t xml:space="preserve"> (3,4)</w:t>
+      </w:r>
+    </w:p>
+    <w:p>
+      <w:pPr>
+        <w:rPr>
+          <w:sz w:val="24"/>
+        </w:rPr>
+      </w:pPr>
+      <w:r>
+        <w:rPr>
+          <w:sz w:val="24"/>
+        </w:rPr>
+        <w:t xml:space="preserve">j = </w:t>
+      </w:r>
+      <w:proofErr w:type="spellStart"/>
+      <w:r>
+        <w:rPr>
+          <w:sz w:val="24"/>
+        </w:rPr>
+        <w:t>abs</w:t>
+      </w:r>
+      <w:proofErr w:type="spellEnd"/>
+      <w:r>
+        <w:rPr>
+          <w:sz w:val="24"/>
+        </w:rPr>
+        <w:t>(</w:t>
+      </w:r>
+      <w:proofErr w:type="spellStart"/>
+      <w:r>
+        <w:rPr>
+          <w:sz w:val="24"/>
+        </w:rPr>
+        <w:t>jactual-jdestino</w:t>
+      </w:r>
+      <w:proofErr w:type="spellEnd"/>
+      <w:r>
+        <w:rPr>
+          <w:sz w:val="24"/>
+        </w:rPr>
+        <w:t xml:space="preserve">) </w:t>
+      </w:r>
+    </w:p>
+    <w:p>
+      <w:pPr>
+        <w:rPr>
+          <w:sz w:val="24"/>
+        </w:rPr>
+      </w:pPr>
+      <w:r>
+        <w:rPr>
+          <w:sz w:val="24"/>
+        </w:rPr>
+        <w:t xml:space="preserve">        </w:t>
+      </w:r>
+      <w:proofErr w:type="spellStart"/>
+      <w:r>
+        <w:rPr>
+          <w:sz w:val="24"/>
+        </w:rPr>
+        <w:t>if</w:t>
+      </w:r>
+      <w:proofErr w:type="spellEnd"/>
+      <w:r>
+        <w:rPr>
+          <w:sz w:val="24"/>
+        </w:rPr>
+        <w:t xml:space="preserve"> (j==3):</w:t>
+      </w:r>
+    </w:p>
+    <w:p>
+      <w:pPr>
+        <w:rPr>
+          <w:sz w:val="24"/>
+        </w:rPr>
+      </w:pPr>
+      <w:r>
+        <w:rPr>
+          <w:sz w:val="24"/>
+        </w:rPr>
+        <w:t xml:space="preserve">            j=1</w:t>
+      </w:r>
+    </w:p>
+    <w:p>
+      <w:pPr>
+        <w:rPr>
+          <w:sz w:val="24"/>
+        </w:rPr>
+      </w:pPr>
+      <w:r>
+        <w:rPr>
+          <w:sz w:val="24"/>
+        </w:rPr>
+        <w:t xml:space="preserve">        D = </w:t>
+      </w:r>
+      <w:proofErr w:type="spellStart"/>
+      <w:r>
+        <w:rPr>
+          <w:sz w:val="24"/>
+        </w:rPr>
+        <w:t>abs</w:t>
+      </w:r>
+      <w:proofErr w:type="spellEnd"/>
+      <w:r>
+        <w:rPr>
+          <w:sz w:val="24"/>
+        </w:rPr>
+        <w:t>(</w:t>
+      </w:r>
+      <w:proofErr w:type="spellStart"/>
+      <w:r>
+        <w:rPr>
+          <w:sz w:val="24"/>
+        </w:rPr>
+        <w:t>iacutal-idestino</w:t>
+      </w:r>
+      <w:proofErr w:type="spellEnd"/>
+      <w:r>
+        <w:rPr>
+          <w:sz w:val="24"/>
+        </w:rPr>
+        <w:t>) + j</w:t>
+      </w:r>
+    </w:p>
+    <w:p>
+      <w:pPr>
+        <w:rPr>
+          <w:sz w:val="24"/>
+        </w:rPr>
+      </w:pPr>
+      <w:r>
+        <w:rPr>
+          <w:sz w:val="24"/>
+        </w:rPr>
+        <w:t>D = 4</w:t>
+      </w:r>
+    </w:p>
+    <w:p>
+      <w:pPr>
+        <w:pStyle w:val="Ttulo3"/>
+      </w:pPr>
+      <w:r>
+        <w:t>Clase celda</w:t>
+      </w:r>
+    </w:p>
+    <w:p>
+      <w:pPr>
+        <w:pStyle w:val="Ttulo4"/>
+      </w:pPr>
+      <w:proofErr w:type="spellStart"/>
+      <w:proofErr w:type="gramStart"/>
+      <w:r>
+        <w:t>SetColor</w:t>
+      </w:r>
+      <w:proofErr w:type="spellEnd"/>
+      <w:r>
+        <w:t>(</w:t>
+      </w:r>
+      <w:proofErr w:type="gramEnd"/>
+      <w:r>
+        <w:t>)</w:t>
+      </w:r>
+    </w:p>
+    <w:p/>
+    <w:p>
+      <w:pPr>
+        <w:pStyle w:val="Ttulo5"/>
+      </w:pPr>
+      <w:r>
+        <w:t>a.</w:t>
+      </w:r>
+      <w:r>
+        <w:t xml:space="preserve"> Una descripción del universo de entradas </w:t>
+      </w:r>
+    </w:p>
+    <w:p>
+      <w:pPr>
+        <w:pStyle w:val="Default"/>
+        <w:spacing w:after="39"/>
+        <w:rPr>
+          <w:sz w:val="20"/>
+          <w:szCs w:val="20"/>
+        </w:rPr>
+      </w:pPr>
+      <w:r>
+        <w:rPr>
+          <w:sz w:val="20"/>
+          <w:szCs w:val="20"/>
+        </w:rPr>
+        <w:t>De entrada, se tiene que elegir uno entre los 6 colores disponibles para colocarle el color en la celda, siempre y cuando no rompa ninguna de las reglas establecidas anteriormente.</w:t>
+      </w:r>
+    </w:p>
+    <w:p>
+      <w:pPr>
+        <w:pStyle w:val="Default"/>
+        <w:spacing w:after="39"/>
+        <w:rPr>
+          <w:sz w:val="20"/>
+          <w:szCs w:val="20"/>
+        </w:rPr>
+      </w:pPr>
+    </w:p>
+    <w:p>
+      <w:pPr>
+        <w:pStyle w:val="Ttulo5"/>
+      </w:pPr>
+      <w:r>
+        <w:lastRenderedPageBreak/>
+        <w:t xml:space="preserve">b. los casos mínimos, máximos (si los hubiere), típicos, excepcionales </w:t>
+      </w:r>
+    </w:p>
+    <w:p>
+      <w:pPr>
+        <w:pStyle w:val="Default"/>
+        <w:spacing w:after="39"/>
+        <w:rPr>
+          <w:sz w:val="20"/>
+          <w:szCs w:val="20"/>
+        </w:rPr>
+      </w:pPr>
+    </w:p>
+    <w:p>
+      <w:pPr>
+        <w:pStyle w:val="Default"/>
+        <w:spacing w:after="39"/>
+        <w:rPr>
+          <w:sz w:val="20"/>
+          <w:szCs w:val="20"/>
+        </w:rPr>
+      </w:pPr>
+      <w:r>
+        <w:rPr>
+          <w:sz w:val="20"/>
+          <w:szCs w:val="20"/>
+        </w:rPr>
+        <w:t xml:space="preserve">El caso mínimo </w:t>
+      </w:r>
+      <w:r>
+        <w:rPr>
+          <w:sz w:val="20"/>
+          <w:szCs w:val="20"/>
+        </w:rPr>
+        <w:t>y máximo solo es 1</w:t>
+      </w:r>
+      <w:r>
+        <w:rPr>
+          <w:sz w:val="20"/>
+          <w:szCs w:val="20"/>
+        </w:rPr>
+        <w:t>.</w:t>
+      </w:r>
+      <w:r>
+        <w:rPr>
+          <w:sz w:val="20"/>
+          <w:szCs w:val="20"/>
+        </w:rPr>
+        <w:t xml:space="preserve"> No hay típicos ni excepcionales.</w:t>
+      </w:r>
+    </w:p>
+    <w:p>
+      <w:pPr>
+        <w:pStyle w:val="Default"/>
+        <w:spacing w:after="39"/>
+        <w:rPr>
+          <w:sz w:val="20"/>
+          <w:szCs w:val="20"/>
+        </w:rPr>
+      </w:pPr>
+    </w:p>
+    <w:p>
+      <w:pPr>
+        <w:pStyle w:val="Ttulo5"/>
+      </w:pPr>
+      <w:r>
+        <w:t xml:space="preserve">c. entradas no pertenecientes al universo (que el módulo debe detectar y rechazar) </w:t>
+      </w:r>
+    </w:p>
+    <w:p>
+      <w:pPr>
+        <w:pStyle w:val="Default"/>
+        <w:spacing w:after="39"/>
+        <w:rPr>
+          <w:sz w:val="20"/>
+          <w:szCs w:val="20"/>
+        </w:rPr>
+      </w:pPr>
+    </w:p>
+    <w:p>
+      <w:pPr>
+        <w:pStyle w:val="Default"/>
+        <w:spacing w:after="39"/>
+        <w:rPr>
+          <w:sz w:val="20"/>
+          <w:szCs w:val="20"/>
+        </w:rPr>
+      </w:pPr>
+      <w:r>
+        <w:rPr>
+          <w:sz w:val="20"/>
+          <w:szCs w:val="20"/>
+        </w:rPr>
+        <w:t>C</w:t>
+      </w:r>
+      <w:r>
+        <w:rPr>
+          <w:sz w:val="20"/>
+          <w:szCs w:val="20"/>
+        </w:rPr>
+        <w:t xml:space="preserve">ualquiera </w:t>
+      </w:r>
+      <w:r>
+        <w:rPr>
+          <w:sz w:val="20"/>
+          <w:szCs w:val="20"/>
+        </w:rPr>
+        <w:t>que no sea el color ya definidos.</w:t>
+      </w:r>
+    </w:p>
+    <w:p>
+      <w:pPr>
+        <w:pStyle w:val="Default"/>
+        <w:spacing w:after="39"/>
+        <w:rPr>
+          <w:sz w:val="20"/>
+          <w:szCs w:val="20"/>
+        </w:rPr>
+      </w:pPr>
+    </w:p>
+    <w:p>
+      <w:pPr>
+        <w:pStyle w:val="Ttulo5"/>
+      </w:pPr>
+      <w:r>
+        <w:t xml:space="preserve">d. las pruebas, esto es, los ejemplos de cada caso con sus correspondientes resultados. </w:t>
+      </w:r>
+    </w:p>
+    <w:p>
+      <w:pPr>
+        <w:pStyle w:val="Default"/>
+        <w:rPr>
+          <w:sz w:val="20"/>
+          <w:szCs w:val="20"/>
+        </w:rPr>
+      </w:pPr>
+    </w:p>
+    <w:p>
+      <w:pPr>
+        <w:rPr>
+          <w:sz w:val="24"/>
+        </w:rPr>
+      </w:pPr>
+      <w:r>
+        <w:rPr>
+          <w:sz w:val="24"/>
+        </w:rPr>
+        <w:t>En esta depende de la posición actual de la tabla que ser está usando y la tabla meta.</w:t>
+      </w:r>
+    </w:p>
+    <w:p>
+      <w:pPr>
+        <w:rPr>
+          <w:sz w:val="24"/>
+        </w:rPr>
+      </w:pPr>
+      <w:r>
+        <w:rPr>
+          <w:sz w:val="24"/>
+        </w:rPr>
+        <w:t>(</w:t>
+      </w:r>
+      <w:r>
+        <w:rPr>
+          <w:sz w:val="24"/>
+        </w:rPr>
+        <w:t>‘R’)</w:t>
+      </w:r>
+    </w:p>
+    <w:p>
+      <w:pPr>
+        <w:rPr>
+          <w:sz w:val="24"/>
+        </w:rPr>
+      </w:pPr>
+      <w:proofErr w:type="spellStart"/>
+      <w:proofErr w:type="gramStart"/>
+      <w:r>
+        <w:rPr>
+          <w:sz w:val="24"/>
+        </w:rPr>
+        <w:t>self.color</w:t>
+      </w:r>
+      <w:proofErr w:type="spellEnd"/>
+      <w:proofErr w:type="gramEnd"/>
+      <w:r>
+        <w:rPr>
+          <w:sz w:val="24"/>
+        </w:rPr>
+        <w:t xml:space="preserve"> = color</w:t>
+      </w:r>
+    </w:p>
+    <w:p>
+      <w:pPr>
+        <w:rPr>
+          <w:sz w:val="24"/>
+        </w:rPr>
+      </w:pPr>
+    </w:p>
+    <w:p>
+      <w:pPr>
+        <w:rPr>
+          <w:sz w:val="24"/>
+        </w:rPr>
+      </w:pPr>
+    </w:p>
+    <w:p>
+      <w:pPr>
+        <w:rPr>
+          <w:sz w:val="24"/>
+        </w:rPr>
+      </w:pPr>
+    </w:p>
+    <w:p>
+      <w:pPr>
+        <w:pStyle w:val="Ttulo3"/>
+      </w:pPr>
+      <w:proofErr w:type="spellStart"/>
+      <w:r>
+        <w:t>PrimerProyectoLogica</w:t>
+      </w:r>
+      <w:proofErr w:type="spellEnd"/>
+    </w:p>
+    <w:p/>
+    <w:p>
+      <w:pPr>
+        <w:pStyle w:val="Ttulo4"/>
+      </w:pPr>
+      <w:r>
+        <w:t>Algoritmo</w:t>
+      </w:r>
+    </w:p>
+    <w:p/>
+    <w:p/>
+    <w:p>
+      <w:pPr>
+        <w:pStyle w:val="Ttulo5"/>
+      </w:pPr>
+      <w:r>
+        <w:t>a.</w:t>
+      </w:r>
+      <w:r>
+        <w:t xml:space="preserve"> Una descripción del universo de entradas </w:t>
+      </w:r>
+    </w:p>
+    <w:p>
+      <w:pPr>
+        <w:pStyle w:val="Default"/>
+        <w:spacing w:after="39"/>
+        <w:rPr>
+          <w:sz w:val="20"/>
+          <w:szCs w:val="20"/>
+        </w:rPr>
+      </w:pPr>
+    </w:p>
+    <w:p>
+      <w:pPr>
+        <w:pStyle w:val="Default"/>
+        <w:spacing w:after="39"/>
+        <w:rPr>
+          <w:sz w:val="20"/>
+          <w:szCs w:val="20"/>
+        </w:rPr>
+      </w:pPr>
+      <w:r>
+        <w:rPr>
+          <w:sz w:val="20"/>
+          <w:szCs w:val="20"/>
+        </w:rPr>
+        <w:t>La entrada de este módulo va</w:t>
+      </w:r>
+      <w:r>
+        <w:rPr>
+          <w:sz w:val="20"/>
+          <w:szCs w:val="20"/>
+        </w:rPr>
+        <w:t xml:space="preserve"> a ser la cantidad de movimientos que se ha hecho desde la tabla inicial para llegar hasta esa tabla y la tabla actual en </w:t>
+      </w:r>
+      <w:proofErr w:type="spellStart"/>
+      <w:r>
+        <w:rPr>
+          <w:sz w:val="20"/>
+          <w:szCs w:val="20"/>
+        </w:rPr>
+        <w:t>si</w:t>
+      </w:r>
+      <w:proofErr w:type="spellEnd"/>
+      <w:r>
+        <w:rPr>
+          <w:sz w:val="20"/>
+          <w:szCs w:val="20"/>
+        </w:rPr>
+        <w:t xml:space="preserve">. </w:t>
+      </w:r>
+    </w:p>
+    <w:p>
+      <w:pPr>
+        <w:pStyle w:val="Default"/>
+        <w:spacing w:after="39"/>
+        <w:rPr>
+          <w:sz w:val="20"/>
+          <w:szCs w:val="20"/>
+        </w:rPr>
+      </w:pPr>
+    </w:p>
+    <w:p>
+      <w:pPr>
+        <w:pStyle w:val="Ttulo5"/>
+      </w:pPr>
+      <w:r>
+        <w:t xml:space="preserve">b. los casos mínimos, máximos (si los hubiere), típicos, excepcionales </w:t>
+      </w:r>
+    </w:p>
+    <w:p>
+      <w:pPr>
+        <w:pStyle w:val="Default"/>
+        <w:spacing w:after="39"/>
+        <w:rPr>
+          <w:sz w:val="20"/>
+          <w:szCs w:val="20"/>
+        </w:rPr>
+      </w:pPr>
+    </w:p>
+    <w:p>
+      <w:pPr>
+        <w:pStyle w:val="Default"/>
+        <w:spacing w:after="39"/>
+        <w:rPr>
+          <w:sz w:val="20"/>
+          <w:szCs w:val="20"/>
+        </w:rPr>
+      </w:pPr>
+      <w:r>
+        <w:rPr>
+          <w:sz w:val="20"/>
+          <w:szCs w:val="20"/>
+        </w:rPr>
+        <w:t xml:space="preserve">El caso mínimo </w:t>
+      </w:r>
+      <w:r>
+        <w:rPr>
+          <w:sz w:val="20"/>
+          <w:szCs w:val="20"/>
+        </w:rPr>
+        <w:t xml:space="preserve">puede ser 0 movimientos por parte de </w:t>
+      </w:r>
+      <w:r>
+        <w:rPr>
+          <w:sz w:val="20"/>
+          <w:szCs w:val="20"/>
+        </w:rPr>
+        <w:t xml:space="preserve">la cantidad de movimientos que se ha hecho desde la tabla inicial y el máximo </w:t>
+      </w:r>
+      <w:r>
+        <w:rPr>
+          <w:sz w:val="20"/>
+          <w:szCs w:val="20"/>
+        </w:rPr>
+        <w:t>no tendría. No hay típicos ni excepcionales.</w:t>
+      </w:r>
+    </w:p>
+    <w:p>
+      <w:pPr>
+        <w:pStyle w:val="Default"/>
+        <w:spacing w:after="39"/>
+        <w:rPr>
+          <w:sz w:val="20"/>
+          <w:szCs w:val="20"/>
+        </w:rPr>
+      </w:pPr>
+    </w:p>
+    <w:p>
+      <w:pPr>
+        <w:pStyle w:val="Ttulo5"/>
+      </w:pPr>
+      <w:r>
+        <w:t xml:space="preserve">c. entradas no pertenecientes al universo (que el módulo debe detectar y rechazar) </w:t>
+      </w:r>
+    </w:p>
+    <w:p>
+      <w:pPr>
+        <w:pStyle w:val="Default"/>
+        <w:spacing w:after="39"/>
+        <w:rPr>
+          <w:sz w:val="20"/>
+          <w:szCs w:val="20"/>
+        </w:rPr>
+      </w:pPr>
+    </w:p>
+    <w:p>
+      <w:pPr>
+        <w:pStyle w:val="Default"/>
+        <w:spacing w:after="39"/>
+        <w:rPr>
+          <w:sz w:val="20"/>
+          <w:szCs w:val="20"/>
+        </w:rPr>
+      </w:pPr>
+      <w:r>
+        <w:rPr>
+          <w:sz w:val="20"/>
+          <w:szCs w:val="20"/>
+        </w:rPr>
+        <w:t>C</w:t>
+      </w:r>
+      <w:r>
+        <w:rPr>
+          <w:sz w:val="20"/>
+          <w:szCs w:val="20"/>
+        </w:rPr>
+        <w:t xml:space="preserve">ualquiera </w:t>
+      </w:r>
+      <w:r>
+        <w:rPr>
+          <w:sz w:val="20"/>
+          <w:szCs w:val="20"/>
+        </w:rPr>
+        <w:t>numero negativo para la cantidad de movimientos.</w:t>
+      </w:r>
+    </w:p>
+    <w:p>
+      <w:pPr>
+        <w:pStyle w:val="Default"/>
+        <w:spacing w:after="39"/>
+        <w:rPr>
+          <w:sz w:val="20"/>
+          <w:szCs w:val="20"/>
+        </w:rPr>
+      </w:pPr>
+    </w:p>
+    <w:p>
+      <w:pPr>
+        <w:pStyle w:val="Ttulo5"/>
+      </w:pPr>
+      <w:r>
+        <w:t xml:space="preserve">d. las pruebas, esto es, los ejemplos de cada caso con sus correspondientes resultados. </w:t>
+      </w:r>
+    </w:p>
+    <w:p>
+      <w:pPr>
+        <w:pStyle w:val="Default"/>
+        <w:rPr>
+          <w:sz w:val="20"/>
+          <w:szCs w:val="20"/>
+        </w:rPr>
+      </w:pPr>
+    </w:p>
+    <w:p>
+      <w:proofErr w:type="spellStart"/>
+      <w:r>
+        <w:t>def</w:t>
+      </w:r>
+      <w:proofErr w:type="spellEnd"/>
+      <w:r>
+        <w:t xml:space="preserve"> </w:t>
+      </w:r>
+      <w:proofErr w:type="gramStart"/>
+      <w:r>
+        <w:t>Algoritmo(</w:t>
+      </w:r>
+      <w:proofErr w:type="gramEnd"/>
+      <w:r>
+        <w:t>g, tabla):</w:t>
+      </w:r>
+    </w:p>
+    <w:p>
+      <w:r>
+        <w:t xml:space="preserve">    Sum=0</w:t>
+      </w:r>
+    </w:p>
+    <w:p>
+      <w:pPr>
+        <w:rPr>
+          <w:lang w:val="en-US"/>
+        </w:rPr>
+      </w:pPr>
+      <w:r>
+        <w:lastRenderedPageBreak/>
+        <w:t xml:space="preserve">    </w:t>
+      </w:r>
+      <w:proofErr w:type="gramStart"/>
+      <w:r>
+        <w:rPr>
+          <w:lang w:val="en-US"/>
+        </w:rPr>
+        <w:t>for</w:t>
+      </w:r>
+      <w:proofErr w:type="gramEnd"/>
+      <w:r>
+        <w:rPr>
+          <w:lang w:val="en-US"/>
+        </w:rPr>
+        <w:t xml:space="preserve"> </w:t>
+      </w:r>
+      <w:proofErr w:type="spellStart"/>
+      <w:r>
+        <w:rPr>
+          <w:lang w:val="en-US"/>
+        </w:rPr>
+        <w:t>i</w:t>
+      </w:r>
+      <w:proofErr w:type="spellEnd"/>
+      <w:r>
+        <w:rPr>
+          <w:lang w:val="en-US"/>
+        </w:rPr>
+        <w:t xml:space="preserve"> in range(</w:t>
+      </w:r>
+      <w:proofErr w:type="spellStart"/>
+      <w:r>
+        <w:rPr>
+          <w:lang w:val="en-US"/>
+        </w:rPr>
+        <w:t>Columnas</w:t>
+      </w:r>
+      <w:proofErr w:type="spellEnd"/>
+      <w:r>
+        <w:rPr>
+          <w:lang w:val="en-US"/>
+        </w:rPr>
+        <w:t>):</w:t>
+      </w:r>
+    </w:p>
+    <w:p>
+      <w:pPr>
+        <w:rPr>
+          <w:lang w:val="en-US"/>
+        </w:rPr>
+      </w:pPr>
+      <w:r>
+        <w:rPr>
+          <w:lang w:val="en-US"/>
+        </w:rPr>
+        <w:t xml:space="preserve">        </w:t>
+      </w:r>
+      <w:proofErr w:type="gramStart"/>
+      <w:r>
+        <w:rPr>
+          <w:lang w:val="en-US"/>
+        </w:rPr>
+        <w:t>for</w:t>
+      </w:r>
+      <w:proofErr w:type="gramEnd"/>
+      <w:r>
+        <w:rPr>
+          <w:lang w:val="en-US"/>
+        </w:rPr>
+        <w:t xml:space="preserve"> j in range(</w:t>
+      </w:r>
+      <w:proofErr w:type="spellStart"/>
+      <w:r>
+        <w:rPr>
+          <w:lang w:val="en-US"/>
+        </w:rPr>
+        <w:t>Filas</w:t>
+      </w:r>
+      <w:proofErr w:type="spellEnd"/>
+      <w:r>
+        <w:rPr>
+          <w:lang w:val="en-US"/>
+        </w:rPr>
+        <w:t>):</w:t>
+      </w:r>
+    </w:p>
+    <w:p>
+      <w:r>
+        <w:rPr>
+          <w:lang w:val="en-US"/>
+        </w:rPr>
+        <w:t xml:space="preserve">            </w:t>
+      </w:r>
+      <w:r>
+        <w:t>#color que queremos sacarle la distancia</w:t>
+      </w:r>
+    </w:p>
+    <w:p>
+      <w:pPr>
+        <w:rPr>
+          <w:lang w:val="en-US"/>
+        </w:rPr>
+      </w:pPr>
+      <w:r>
+        <w:t xml:space="preserve">            </w:t>
+      </w:r>
+      <w:proofErr w:type="gramStart"/>
+      <w:r>
+        <w:rPr>
+          <w:lang w:val="en-US"/>
+        </w:rPr>
+        <w:t>color</w:t>
+      </w:r>
+      <w:proofErr w:type="gramEnd"/>
+      <w:r>
+        <w:rPr>
+          <w:lang w:val="en-US"/>
+        </w:rPr>
+        <w:t xml:space="preserve"> = </w:t>
+      </w:r>
+      <w:proofErr w:type="spellStart"/>
+      <w:r>
+        <w:rPr>
+          <w:lang w:val="en-US"/>
+        </w:rPr>
+        <w:t>tabla.ObtenerColor</w:t>
+      </w:r>
+      <w:proofErr w:type="spellEnd"/>
+      <w:r>
+        <w:rPr>
+          <w:lang w:val="en-US"/>
+        </w:rPr>
+        <w:t>(</w:t>
+      </w:r>
+      <w:proofErr w:type="spellStart"/>
+      <w:r>
+        <w:rPr>
+          <w:lang w:val="en-US"/>
+        </w:rPr>
+        <w:t>i,j</w:t>
+      </w:r>
+      <w:proofErr w:type="spellEnd"/>
+      <w:r>
+        <w:rPr>
+          <w:lang w:val="en-US"/>
+        </w:rPr>
+        <w:t>)</w:t>
+      </w:r>
+    </w:p>
+    <w:p>
+      <w:pPr>
+        <w:rPr>
+          <w:lang w:val="en-US"/>
+        </w:rPr>
+      </w:pPr>
+      <w:r>
+        <w:rPr>
+          <w:lang w:val="en-US"/>
+        </w:rPr>
+        <w:t xml:space="preserve">            #if (color == "R" or color == "G" or color == "B" or color == "Y</w:t>
+      </w:r>
+      <w:proofErr w:type="gramStart"/>
+      <w:r>
+        <w:rPr>
+          <w:lang w:val="en-US"/>
+        </w:rPr>
+        <w:t>" )</w:t>
+      </w:r>
+      <w:proofErr w:type="gramEnd"/>
+      <w:r>
+        <w:rPr>
+          <w:lang w:val="en-US"/>
+        </w:rPr>
+        <w:t>:</w:t>
+      </w:r>
+    </w:p>
+    <w:p>
+      <w:r>
+        <w:rPr>
+          <w:lang w:val="en-US"/>
+        </w:rPr>
+        <w:t xml:space="preserve">            </w:t>
+      </w:r>
+      <w:r>
+        <w:t>(</w:t>
+      </w:r>
+      <w:proofErr w:type="spellStart"/>
+      <w:proofErr w:type="gramStart"/>
+      <w:r>
+        <w:t>idestino,jdestino</w:t>
+      </w:r>
+      <w:proofErr w:type="spellEnd"/>
+      <w:proofErr w:type="gramEnd"/>
+      <w:r>
+        <w:t xml:space="preserve">) = </w:t>
+      </w:r>
+      <w:proofErr w:type="spellStart"/>
+      <w:r>
+        <w:t>tabla.CalcularIJdelColorMasCercano</w:t>
+      </w:r>
+      <w:proofErr w:type="spellEnd"/>
+      <w:r>
+        <w:t>(i,j)</w:t>
+      </w:r>
+    </w:p>
+    <w:p>
+      <w:r>
+        <w:t xml:space="preserve">            </w:t>
+      </w:r>
+      <w:proofErr w:type="spellStart"/>
+      <w:r>
+        <w:t>DistanciaCalculada</w:t>
+      </w:r>
+      <w:proofErr w:type="spellEnd"/>
+      <w:r>
+        <w:t xml:space="preserve"> = </w:t>
+      </w:r>
+      <w:proofErr w:type="gramStart"/>
+      <w:r>
+        <w:t>CalcularDistancia(</w:t>
+      </w:r>
+      <w:proofErr w:type="gramEnd"/>
+      <w:r>
+        <w:t xml:space="preserve">i, j, </w:t>
+      </w:r>
+      <w:proofErr w:type="spellStart"/>
+      <w:r>
+        <w:t>idestino</w:t>
+      </w:r>
+      <w:proofErr w:type="spellEnd"/>
+      <w:r>
+        <w:t xml:space="preserve">, </w:t>
+      </w:r>
+      <w:proofErr w:type="spellStart"/>
+      <w:r>
+        <w:t>jdestino</w:t>
+      </w:r>
+      <w:proofErr w:type="spellEnd"/>
+      <w:r>
+        <w:t>)</w:t>
+      </w:r>
+    </w:p>
+    <w:p>
+      <w:r>
+        <w:t xml:space="preserve">            Sum = Sum + </w:t>
+      </w:r>
+      <w:proofErr w:type="spellStart"/>
+      <w:r>
+        <w:t>DistanciaCalculada</w:t>
+      </w:r>
+      <w:proofErr w:type="spellEnd"/>
+    </w:p>
+    <w:p>
+      <w:r>
+        <w:t xml:space="preserve">    </w:t>
+      </w:r>
+    </w:p>
+    <w:p>
+      <w:r>
+        <w:t xml:space="preserve">    </w:t>
+      </w:r>
+      <w:proofErr w:type="spellStart"/>
+      <w:r>
+        <w:t>Tabla.GuardarPeso</w:t>
+      </w:r>
+      <w:proofErr w:type="spellEnd"/>
+      <w:r>
+        <w:t>(</w:t>
+      </w:r>
+      <w:proofErr w:type="spellStart"/>
+      <w:r>
+        <w:t>self</w:t>
+      </w:r>
+      <w:proofErr w:type="spellEnd"/>
+      <w:r>
+        <w:t>, (g + 1/20 * Sum))</w:t>
+      </w:r>
+    </w:p>
+    <w:p>
+      <w:r>
+        <w:t xml:space="preserve">    </w:t>
+      </w:r>
+      <w:proofErr w:type="spellStart"/>
+      <w:r>
+        <w:t>return</w:t>
+      </w:r>
+      <w:proofErr w:type="spellEnd"/>
+    </w:p>
+    <w:p>
+      <w:pPr>
+        <w:pStyle w:val="Ttulo4"/>
+      </w:pPr>
+      <w:proofErr w:type="spellStart"/>
+      <w:r>
+        <w:t>Calcular</w:t>
+      </w:r>
+      <w:r>
+        <w:t>distancia</w:t>
+      </w:r>
+      <w:proofErr w:type="spellEnd"/>
+    </w:p>
+    <w:p>
+      <w:pPr>
+        <w:rPr>
+          <w:sz w:val="24"/>
+        </w:rPr>
+      </w:pPr>
+    </w:p>
+    <w:p>
+      <w:pPr>
+        <w:pStyle w:val="Ttulo5"/>
+      </w:pPr>
+      <w:r>
+        <w:t>a.</w:t>
+      </w:r>
+      <w:r>
+        <w:t xml:space="preserve"> Una descripción del universo de entradas </w:t>
+      </w:r>
+    </w:p>
+    <w:p>
+      <w:pPr>
+        <w:pStyle w:val="Default"/>
+        <w:spacing w:after="39"/>
+        <w:rPr>
+          <w:sz w:val="20"/>
+          <w:szCs w:val="20"/>
+        </w:rPr>
+      </w:pPr>
+      <w:r>
+        <w:rPr>
+          <w:sz w:val="20"/>
+          <w:szCs w:val="20"/>
+        </w:rPr>
+        <w:t>De entrada, se tiene que elegir uno entre los 6 colores disponibles para colocarle el color en la celda, siempre y cuando no rompa ninguna de las reglas establecidas anteriormente.</w:t>
+      </w:r>
+    </w:p>
+    <w:p>
+      <w:pPr>
+        <w:pStyle w:val="Default"/>
+        <w:spacing w:after="39"/>
+        <w:rPr>
+          <w:sz w:val="20"/>
+          <w:szCs w:val="20"/>
+        </w:rPr>
+      </w:pPr>
+    </w:p>
+    <w:p>
+      <w:pPr>
+        <w:pStyle w:val="Ttulo5"/>
+      </w:pPr>
+      <w:r>
+        <w:t xml:space="preserve">b. los casos mínimos, máximos (si los hubiere), típicos, excepcionales </w:t>
+      </w:r>
+    </w:p>
+    <w:p>
+      <w:pPr>
+        <w:pStyle w:val="Default"/>
+        <w:spacing w:after="39"/>
+        <w:rPr>
+          <w:sz w:val="20"/>
+          <w:szCs w:val="20"/>
+        </w:rPr>
+      </w:pPr>
+    </w:p>
+    <w:p>
+      <w:pPr>
+        <w:pStyle w:val="Default"/>
+        <w:spacing w:after="39"/>
+        <w:rPr>
+          <w:sz w:val="20"/>
+          <w:szCs w:val="20"/>
+        </w:rPr>
+      </w:pPr>
+      <w:r>
+        <w:rPr>
+          <w:sz w:val="20"/>
+          <w:szCs w:val="20"/>
+        </w:rPr>
+        <w:t>El caso mínimo y máximo solo es 1. No hay típicos ni excepcionales.</w:t>
+      </w:r>
+    </w:p>
+    <w:p>
+      <w:pPr>
+        <w:pStyle w:val="Default"/>
+        <w:spacing w:after="39"/>
+        <w:rPr>
+          <w:sz w:val="20"/>
+          <w:szCs w:val="20"/>
+        </w:rPr>
+      </w:pPr>
+    </w:p>
+    <w:p>
+      <w:pPr>
+        <w:pStyle w:val="Ttulo5"/>
+      </w:pPr>
+      <w:r>
+        <w:t xml:space="preserve">c. entradas no pertenecientes al universo (que el módulo debe detectar y rechazar) </w:t>
+      </w:r>
+    </w:p>
+    <w:p>
+      <w:pPr>
+        <w:pStyle w:val="Default"/>
+        <w:spacing w:after="39"/>
+        <w:rPr>
+          <w:sz w:val="20"/>
+          <w:szCs w:val="20"/>
+        </w:rPr>
+      </w:pPr>
+    </w:p>
+    <w:p>
+      <w:pPr>
+        <w:pStyle w:val="Default"/>
+        <w:spacing w:after="39"/>
+        <w:rPr>
+          <w:sz w:val="20"/>
+          <w:szCs w:val="20"/>
+        </w:rPr>
+      </w:pPr>
+      <w:r>
+        <w:rPr>
+          <w:sz w:val="20"/>
+          <w:szCs w:val="20"/>
+        </w:rPr>
+        <w:t>Cualquiera que no sea el color ya definidos.</w:t>
+      </w:r>
+    </w:p>
+    <w:p>
+      <w:pPr>
+        <w:pStyle w:val="Default"/>
+        <w:spacing w:after="39"/>
+        <w:rPr>
+          <w:sz w:val="20"/>
+          <w:szCs w:val="20"/>
+        </w:rPr>
+      </w:pPr>
+    </w:p>
+    <w:p>
+      <w:pPr>
+        <w:pStyle w:val="Ttulo5"/>
+      </w:pPr>
+      <w:r>
+        <w:t xml:space="preserve">d. las pruebas, esto es, los ejemplos de cada caso con sus correspondientes resultados. </w:t>
+      </w:r>
+    </w:p>
+    <w:p>
+      <w:pPr>
+        <w:pStyle w:val="Default"/>
+        <w:rPr>
+          <w:sz w:val="20"/>
+          <w:szCs w:val="20"/>
+        </w:rPr>
+      </w:pPr>
+    </w:p>
+    <w:p>
+      <w:pPr>
+        <w:rPr>
+          <w:sz w:val="24"/>
+        </w:rPr>
+      </w:pPr>
+      <w:r>
+        <w:rPr>
+          <w:sz w:val="24"/>
+        </w:rPr>
+        <w:t>En esta depende de la posición actual de la tabla que ser está usando y la tabla meta.</w:t>
+      </w:r>
+    </w:p>
+    <w:p>
+      <w:pPr>
+        <w:rPr>
+          <w:sz w:val="24"/>
+        </w:rPr>
+      </w:pPr>
+      <w:r>
+        <w:rPr>
+          <w:sz w:val="24"/>
+        </w:rPr>
+        <w:t>(‘R’)</w:t>
+      </w:r>
+    </w:p>
+    <w:p>
+      <w:pPr>
+        <w:rPr>
+          <w:sz w:val="24"/>
+        </w:rPr>
+      </w:pPr>
+      <w:proofErr w:type="spellStart"/>
+      <w:proofErr w:type="gramStart"/>
+      <w:r>
+        <w:rPr>
+          <w:sz w:val="24"/>
+        </w:rPr>
+        <w:t>self.color</w:t>
+      </w:r>
+      <w:proofErr w:type="spellEnd"/>
+      <w:proofErr w:type="gramEnd"/>
+      <w:r>
+        <w:rPr>
+          <w:sz w:val="24"/>
+        </w:rPr>
+        <w:t xml:space="preserve"> = color</w:t>
+      </w:r>
+    </w:p>
+    <w:p>
+      <w:pPr>
+        <w:rPr>
+          <w:sz w:val="24"/>
+        </w:rPr>
+      </w:pPr>
+    </w:p>
+    <w:p>
+      <w:pPr>
+        <w:rPr>
+          <w:sz w:val="24"/>
+        </w:rPr>
+      </w:pPr>
+      <w:bookmarkStart w:id="7" w:name="_GoBack"/>
+      <w:bookmarkEnd w:id="7"/>
     </w:p>
     <w:p>
       <w:pPr>
@@ -941,6 +2846,103 @@
     </w:sectPr>
   </w:body>
 </w:document>
+</file>
+
+<file path=word/numbering.xml><?xml version="1.0" encoding="utf-8"?>
+<w:numbering xmlns:wpc="http://schemas.microsoft.com/office/word/2010/wordprocessingCanvas" xmlns:cx="http://schemas.microsoft.com/office/drawing/2014/chartex" xmlns:cx1="http://schemas.microsoft.com/office/drawing/2015/9/8/chartex" xmlns:mc="http://schemas.openxmlformats.org/markup-compatibility/2006" xmlns:o="urn:schemas-microsoft-com:office:office" xmlns:r="http://schemas.openxmlformats.org/officeDocument/2006/relationships" xmlns:m="http://schemas.openxmlformats.org/officeDocument/2006/math" xmlns:v="urn:schemas-microsoft-com:vml" xmlns:wp14="http://schemas.microsoft.com/office/word/2010/wordprocessingDrawing" xmlns:wp="http://schemas.openxmlformats.org/drawingml/2006/wordprocessingDrawing" xmlns:w10="urn:schemas-microsoft-com:office:word" xmlns:w="http://schemas.openxmlformats.org/wordprocessingml/2006/main" xmlns:w14="http://schemas.microsoft.com/office/word/2010/wordml" xmlns:w15="http://schemas.microsoft.com/office/word/2012/wordml" xmlns:w16se="http://schemas.microsoft.com/office/word/2015/wordml/symex" xmlns:wpg="http://schemas.microsoft.com/office/word/2010/wordprocessingGroup" xmlns:wpi="http://schemas.microsoft.com/office/word/2010/wordprocessingInk" xmlns:wne="http://schemas.microsoft.com/office/word/2006/wordml" xmlns:wps="http://schemas.microsoft.com/office/word/2010/wordprocessingShape" mc:Ignorable="w14 w15 w16se wp14">
+  <w:abstractNum w:abstractNumId="0" w15:restartNumberingAfterBreak="0">
+    <w:nsid w:val="456B681B"/>
+    <w:multiLevelType w:val="hybridMultilevel"/>
+    <w:tmpl w:val="CFAEFF04"/>
+    <w:lvl w:ilvl="0" w:tplc="140A0019">
+      <w:start w:val="1"/>
+      <w:numFmt w:val="lowerLetter"/>
+      <w:lvlText w:val="%1."/>
+      <w:lvlJc w:val="left"/>
+      <w:pPr>
+        <w:ind w:left="720" w:hanging="360"/>
+      </w:pPr>
+      <w:rPr>
+        <w:rFonts w:hint="default"/>
+      </w:rPr>
+    </w:lvl>
+    <w:lvl w:ilvl="1" w:tplc="140A0019" w:tentative="1">
+      <w:start w:val="1"/>
+      <w:numFmt w:val="lowerLetter"/>
+      <w:lvlText w:val="%2."/>
+      <w:lvlJc w:val="left"/>
+      <w:pPr>
+        <w:ind w:left="1440" w:hanging="360"/>
+      </w:pPr>
+    </w:lvl>
+    <w:lvl w:ilvl="2" w:tplc="140A001B" w:tentative="1">
+      <w:start w:val="1"/>
+      <w:numFmt w:val="lowerRoman"/>
+      <w:lvlText w:val="%3."/>
+      <w:lvlJc w:val="right"/>
+      <w:pPr>
+        <w:ind w:left="2160" w:hanging="180"/>
+      </w:pPr>
+    </w:lvl>
+    <w:lvl w:ilvl="3" w:tplc="140A000F" w:tentative="1">
+      <w:start w:val="1"/>
+      <w:numFmt w:val="decimal"/>
+      <w:lvlText w:val="%4."/>
+      <w:lvlJc w:val="left"/>
+      <w:pPr>
+        <w:ind w:left="2880" w:hanging="360"/>
+      </w:pPr>
+    </w:lvl>
+    <w:lvl w:ilvl="4" w:tplc="140A0019" w:tentative="1">
+      <w:start w:val="1"/>
+      <w:numFmt w:val="lowerLetter"/>
+      <w:lvlText w:val="%5."/>
+      <w:lvlJc w:val="left"/>
+      <w:pPr>
+        <w:ind w:left="3600" w:hanging="360"/>
+      </w:pPr>
+    </w:lvl>
+    <w:lvl w:ilvl="5" w:tplc="140A001B" w:tentative="1">
+      <w:start w:val="1"/>
+      <w:numFmt w:val="lowerRoman"/>
+      <w:lvlText w:val="%6."/>
+      <w:lvlJc w:val="right"/>
+      <w:pPr>
+        <w:ind w:left="4320" w:hanging="180"/>
+      </w:pPr>
+    </w:lvl>
+    <w:lvl w:ilvl="6" w:tplc="140A000F" w:tentative="1">
+      <w:start w:val="1"/>
+      <w:numFmt w:val="decimal"/>
+      <w:lvlText w:val="%7."/>
+      <w:lvlJc w:val="left"/>
+      <w:pPr>
+        <w:ind w:left="5040" w:hanging="360"/>
+      </w:pPr>
+    </w:lvl>
+    <w:lvl w:ilvl="7" w:tplc="140A0019" w:tentative="1">
+      <w:start w:val="1"/>
+      <w:numFmt w:val="lowerLetter"/>
+      <w:lvlText w:val="%8."/>
+      <w:lvlJc w:val="left"/>
+      <w:pPr>
+        <w:ind w:left="5760" w:hanging="360"/>
+      </w:pPr>
+    </w:lvl>
+    <w:lvl w:ilvl="8" w:tplc="140A001B" w:tentative="1">
+      <w:start w:val="1"/>
+      <w:numFmt w:val="lowerRoman"/>
+      <w:lvlText w:val="%9."/>
+      <w:lvlJc w:val="right"/>
+      <w:pPr>
+        <w:ind w:left="6480" w:hanging="180"/>
+      </w:pPr>
+    </w:lvl>
+  </w:abstractNum>
+  <w:num w:numId="1">
+    <w:abstractNumId w:val="0"/>
+  </w:num>
+</w:numbering>
 </file>
 
 <file path=word/styles.xml><?xml version="1.0" encoding="utf-8"?>
@@ -1380,6 +3382,70 @@
       <w:szCs w:val="26"/>
     </w:rPr>
   </w:style>
+  <w:style w:type="paragraph" w:styleId="Ttulo3">
+    <w:name w:val="heading 3"/>
+    <w:basedOn w:val="Normal"/>
+    <w:next w:val="Normal"/>
+    <w:link w:val="Ttulo3Car"/>
+    <w:uiPriority w:val="9"/>
+    <w:unhideWhenUsed/>
+    <w:qFormat/>
+    <w:rsid w:val="00C01D48"/>
+    <w:pPr>
+      <w:keepNext/>
+      <w:keepLines/>
+      <w:spacing w:before="40" w:after="0"/>
+      <w:outlineLvl w:val="2"/>
+    </w:pPr>
+    <w:rPr>
+      <w:rFonts w:asciiTheme="majorHAnsi" w:eastAsiaTheme="majorEastAsia" w:hAnsiTheme="majorHAnsi" w:cstheme="majorBidi"/>
+      <w:color w:val="1F4D78" w:themeColor="accent1" w:themeShade="7F"/>
+      <w:sz w:val="24"/>
+      <w:szCs w:val="24"/>
+    </w:rPr>
+  </w:style>
+  <w:style w:type="paragraph" w:styleId="Ttulo4">
+    <w:name w:val="heading 4"/>
+    <w:basedOn w:val="Normal"/>
+    <w:next w:val="Normal"/>
+    <w:link w:val="Ttulo4Car"/>
+    <w:uiPriority w:val="9"/>
+    <w:unhideWhenUsed/>
+    <w:qFormat/>
+    <w:rsid w:val="003427D2"/>
+    <w:pPr>
+      <w:keepNext/>
+      <w:keepLines/>
+      <w:spacing w:before="40" w:after="0"/>
+      <w:outlineLvl w:val="3"/>
+    </w:pPr>
+    <w:rPr>
+      <w:rFonts w:asciiTheme="majorHAnsi" w:eastAsiaTheme="majorEastAsia" w:hAnsiTheme="majorHAnsi" w:cstheme="majorBidi"/>
+      <w:i/>
+      <w:iCs/>
+      <w:color w:val="2E74B5" w:themeColor="accent1" w:themeShade="BF"/>
+    </w:rPr>
+  </w:style>
+  <w:style w:type="paragraph" w:styleId="Ttulo5">
+    <w:name w:val="heading 5"/>
+    <w:basedOn w:val="Normal"/>
+    <w:next w:val="Normal"/>
+    <w:link w:val="Ttulo5Car"/>
+    <w:uiPriority w:val="9"/>
+    <w:unhideWhenUsed/>
+    <w:qFormat/>
+    <w:rsid w:val="00F20532"/>
+    <w:pPr>
+      <w:keepNext/>
+      <w:keepLines/>
+      <w:spacing w:before="40" w:after="0"/>
+      <w:outlineLvl w:val="4"/>
+    </w:pPr>
+    <w:rPr>
+      <w:rFonts w:asciiTheme="majorHAnsi" w:eastAsiaTheme="majorEastAsia" w:hAnsiTheme="majorHAnsi" w:cstheme="majorBidi"/>
+      <w:color w:val="2E74B5" w:themeColor="accent1" w:themeShade="BF"/>
+    </w:rPr>
+  </w:style>
   <w:style w:type="character" w:default="1" w:styleId="Fuentedeprrafopredeter">
     <w:name w:val="Default Paragraph Font"/>
     <w:uiPriority w:val="1"/>
@@ -1497,6 +3563,69 @@
       <w:szCs w:val="24"/>
     </w:rPr>
   </w:style>
+  <w:style w:type="paragraph" w:styleId="TDC2">
+    <w:name w:val="toc 2"/>
+    <w:basedOn w:val="Normal"/>
+    <w:next w:val="Normal"/>
+    <w:autoRedefine/>
+    <w:uiPriority w:val="39"/>
+    <w:unhideWhenUsed/>
+    <w:rsid w:val="00DC68E2"/>
+    <w:pPr>
+      <w:spacing w:after="100"/>
+      <w:ind w:left="220"/>
+    </w:pPr>
+  </w:style>
+  <w:style w:type="character" w:customStyle="1" w:styleId="Ttulo3Car">
+    <w:name w:val="Título 3 Car"/>
+    <w:basedOn w:val="Fuentedeprrafopredeter"/>
+    <w:link w:val="Ttulo3"/>
+    <w:uiPriority w:val="9"/>
+    <w:rsid w:val="00C01D48"/>
+    <w:rPr>
+      <w:rFonts w:asciiTheme="majorHAnsi" w:eastAsiaTheme="majorEastAsia" w:hAnsiTheme="majorHAnsi" w:cstheme="majorBidi"/>
+      <w:color w:val="1F4D78" w:themeColor="accent1" w:themeShade="7F"/>
+      <w:sz w:val="24"/>
+      <w:szCs w:val="24"/>
+    </w:rPr>
+  </w:style>
+  <w:style w:type="character" w:customStyle="1" w:styleId="Ttulo4Car">
+    <w:name w:val="Título 4 Car"/>
+    <w:basedOn w:val="Fuentedeprrafopredeter"/>
+    <w:link w:val="Ttulo4"/>
+    <w:uiPriority w:val="9"/>
+    <w:rsid w:val="003427D2"/>
+    <w:rPr>
+      <w:rFonts w:asciiTheme="majorHAnsi" w:eastAsiaTheme="majorEastAsia" w:hAnsiTheme="majorHAnsi" w:cstheme="majorBidi"/>
+      <w:i/>
+      <w:iCs/>
+      <w:color w:val="2E74B5" w:themeColor="accent1" w:themeShade="BF"/>
+    </w:rPr>
+  </w:style>
+  <w:style w:type="paragraph" w:styleId="TDC3">
+    <w:name w:val="toc 3"/>
+    <w:basedOn w:val="Normal"/>
+    <w:next w:val="Normal"/>
+    <w:autoRedefine/>
+    <w:uiPriority w:val="39"/>
+    <w:unhideWhenUsed/>
+    <w:rsid w:val="003427D2"/>
+    <w:pPr>
+      <w:spacing w:after="100"/>
+      <w:ind w:left="440"/>
+    </w:pPr>
+  </w:style>
+  <w:style w:type="character" w:customStyle="1" w:styleId="Ttulo5Car">
+    <w:name w:val="Título 5 Car"/>
+    <w:basedOn w:val="Fuentedeprrafopredeter"/>
+    <w:link w:val="Ttulo5"/>
+    <w:uiPriority w:val="9"/>
+    <w:rsid w:val="00F20532"/>
+    <w:rPr>
+      <w:rFonts w:asciiTheme="majorHAnsi" w:eastAsiaTheme="majorEastAsia" w:hAnsiTheme="majorHAnsi" w:cstheme="majorBidi"/>
+      <w:color w:val="2E74B5" w:themeColor="accent1" w:themeShade="BF"/>
+    </w:rPr>
+  </w:style>
 </w:styles>
 </file>
 
@@ -1506,26 +3635,26 @@
 
 <file path=word/glossary/fontTable.xml><?xml version="1.0" encoding="utf-8"?>
 <w:fonts xmlns:mc="http://schemas.openxmlformats.org/markup-compatibility/2006" xmlns:r="http://schemas.openxmlformats.org/officeDocument/2006/relationships" xmlns:w="http://schemas.openxmlformats.org/wordprocessingml/2006/main" xmlns:w14="http://schemas.microsoft.com/office/word/2010/wordml" xmlns:w15="http://schemas.microsoft.com/office/word/2012/wordml" xmlns:w16se="http://schemas.microsoft.com/office/word/2015/wordml/symex" mc:Ignorable="w14 w15 w16se">
+  <w:font w:name="Times New Roman">
+    <w:panose1 w:val="02020603050405020304"/>
+    <w:charset w:val="00"/>
+    <w:family w:val="roman"/>
+    <w:pitch w:val="variable"/>
+    <w:sig w:usb0="E0002AFF" w:usb1="C0007843" w:usb2="00000009" w:usb3="00000000" w:csb0="000001FF" w:csb1="00000000"/>
+  </w:font>
   <w:font w:name="Calibri">
     <w:panose1 w:val="020F0502020204030204"/>
     <w:charset w:val="00"/>
     <w:family w:val="swiss"/>
     <w:pitch w:val="variable"/>
-    <w:sig w:usb0="E0002AFF" w:usb1="C000247B" w:usb2="00000009" w:usb3="00000000" w:csb0="000001FF" w:csb1="00000000"/>
-  </w:font>
-  <w:font w:name="Times New Roman">
-    <w:panose1 w:val="02020603050405020304"/>
-    <w:charset w:val="00"/>
-    <w:family w:val="roman"/>
-    <w:pitch w:val="variable"/>
-    <w:sig w:usb0="E0002EFF" w:usb1="C000785B" w:usb2="00000009" w:usb3="00000000" w:csb0="000001FF" w:csb1="00000000"/>
+    <w:sig w:usb0="E00002FF" w:usb1="4000ACFF" w:usb2="00000001" w:usb3="00000000" w:csb0="0000019F" w:csb1="00000000"/>
   </w:font>
   <w:font w:name="Calibri Light">
     <w:panose1 w:val="020F0302020204030204"/>
     <w:charset w:val="00"/>
     <w:family w:val="swiss"/>
     <w:pitch w:val="variable"/>
-    <w:sig w:usb0="E0002AFF" w:usb1="C000247B" w:usb2="00000009" w:usb3="00000000" w:csb0="000001FF" w:csb1="00000000"/>
+    <w:sig w:usb0="A00002EF" w:usb1="4000207B" w:usb2="00000000" w:usb3="00000000" w:csb0="0000009F" w:csb1="00000000"/>
   </w:font>
   <w:font w:name="Constantia">
     <w:altName w:val="Constantia"/>
@@ -1561,7 +3690,7 @@
   </w:compat>
   <w:rsids>
     <w:rsidRoot w:val="00F6288C"/>
-    <w:rsid w:val="00A975BD"/>
+    <w:rsid w:val="00C97F28"/>
     <w:rsid w:val="00F6288C"/>
   </w:rsids>
   <m:mathPr>
@@ -2292,7 +4421,7 @@
 </file>
 
 <file path=customXml/itemProps1.xml><?xml version="1.0" encoding="utf-8"?>
-<ds:datastoreItem xmlns:ds="http://schemas.openxmlformats.org/officeDocument/2006/customXml" ds:itemID="{AEA95FB7-AE5A-43B7-BDB3-43B1C77D72DB}">
+<ds:datastoreItem xmlns:ds="http://schemas.openxmlformats.org/officeDocument/2006/customXml" ds:itemID="{60AC31FC-A3B8-433F-8227-1D4001F7901F}">
   <ds:schemaRefs>
     <ds:schemaRef ds:uri="http://schemas.openxmlformats.org/officeDocument/2006/bibliography"/>
   </ds:schemaRefs>

</xml_diff>